<commit_message>
slight update to one pragma directive
</commit_message>
<xml_diff>
--- a/omp/relatorio-omp.docx
+++ b/omp/relatorio-omp.docx
@@ -5,7 +5,7 @@
     <w:p>
       <w:pPr>
         <w:pStyle w:val="Heading1"/>
-        <w:jc w:val="both"/>
+        <w:jc w:val="center"/>
         <w:rPr>
           <w:lang w:val="pt-PT"/>
         </w:rPr>
@@ -20,7 +20,7 @@
     <w:p>
       <w:pPr>
         <w:pStyle w:val="Heading2"/>
-        <w:jc w:val="both"/>
+        <w:jc w:val="center"/>
         <w:rPr>
           <w:lang w:val="pt-PT"/>
         </w:rPr>
@@ -35,7 +35,7 @@
     <w:p>
       <w:pPr>
         <w:pStyle w:val="Heading2"/>
-        <w:jc w:val="both"/>
+        <w:jc w:val="center"/>
         <w:rPr>
           <w:lang w:val="pt-PT"/>
         </w:rPr>
@@ -49,15 +49,15 @@
     </w:p>
     <w:p>
       <w:pPr>
-        <w:jc w:val="both"/>
-        <w:rPr>
-          <w:lang w:val="pt-PT"/>
-        </w:rPr>
-      </w:pPr>
-    </w:p>
-    <w:p>
-      <w:pPr>
-        <w:jc w:val="both"/>
+        <w:jc w:val="center"/>
+        <w:rPr>
+          <w:lang w:val="pt-PT"/>
+        </w:rPr>
+      </w:pPr>
+    </w:p>
+    <w:p>
+      <w:pPr>
+        <w:jc w:val="center"/>
         <w:rPr>
           <w:lang w:val="pt-PT"/>
         </w:rPr>
@@ -66,7 +66,7 @@
     <w:p>
       <w:pPr>
         <w:pStyle w:val="Heading3"/>
-        <w:jc w:val="both"/>
+        <w:jc w:val="center"/>
         <w:rPr>
           <w:lang w:val="pt-PT"/>
         </w:rPr>
@@ -81,7 +81,7 @@
     <w:p>
       <w:pPr>
         <w:pStyle w:val="Heading3"/>
-        <w:jc w:val="both"/>
+        <w:jc w:val="center"/>
         <w:rPr>
           <w:lang w:val="pt-PT"/>
         </w:rPr>
@@ -96,7 +96,7 @@
     <w:p>
       <w:pPr>
         <w:pStyle w:val="Heading3"/>
-        <w:jc w:val="both"/>
+        <w:jc w:val="center"/>
         <w:rPr>
           <w:lang w:val="pt-PT"/>
         </w:rPr>
@@ -111,7 +111,7 @@
     <w:p>
       <w:pPr>
         <w:pStyle w:val="Heading3"/>
-        <w:jc w:val="both"/>
+        <w:jc w:val="center"/>
         <w:rPr>
           <w:lang w:val="pt-PT"/>
         </w:rPr>
@@ -142,7 +142,6 @@
     <w:p>
       <w:pPr>
         <w:pStyle w:val="Heading1"/>
-        <w:jc w:val="both"/>
         <w:rPr>
           <w:lang w:val="pt-PT"/>
         </w:rPr>
@@ -188,7 +187,7 @@
         <w:pStyle w:val="ListParagraph"/>
         <w:numPr>
           <w:ilvl w:val="0"/>
-          <w:numId w:val="1"/>
+          <w:numId w:val="3"/>
         </w:numPr>
         <w:jc w:val="both"/>
         <w:rPr>
@@ -207,7 +206,7 @@
         <w:pStyle w:val="ListParagraph"/>
         <w:numPr>
           <w:ilvl w:val="0"/>
-          <w:numId w:val="1"/>
+          <w:numId w:val="3"/>
         </w:numPr>
         <w:jc w:val="both"/>
         <w:rPr>
@@ -226,7 +225,7 @@
         <w:pStyle w:val="ListParagraph"/>
         <w:numPr>
           <w:ilvl w:val="1"/>
-          <w:numId w:val="1"/>
+          <w:numId w:val="3"/>
         </w:numPr>
         <w:jc w:val="both"/>
         <w:rPr>
@@ -237,7 +236,19 @@
         <w:rPr>
           <w:lang w:val="pt-PT"/>
         </w:rPr>
-        <w:t>Implementação da paralelização;</w:t>
+        <w:t xml:space="preserve">Implementação da </w:t>
+      </w:r>
+      <w:r>
+        <w:rPr>
+          <w:lang w:val="pt-PT"/>
+        </w:rPr>
+        <w:t xml:space="preserve">respetiva </w:t>
+      </w:r>
+      <w:r>
+        <w:rPr>
+          <w:lang w:val="pt-PT"/>
+        </w:rPr>
+        <w:t>paralelização;</w:t>
       </w:r>
     </w:p>
     <w:p>
@@ -245,7 +256,7 @@
         <w:pStyle w:val="ListParagraph"/>
         <w:numPr>
           <w:ilvl w:val="1"/>
-          <w:numId w:val="1"/>
+          <w:numId w:val="3"/>
         </w:numPr>
         <w:jc w:val="both"/>
         <w:rPr>
@@ -277,7 +288,7 @@
         <w:pStyle w:val="ListParagraph"/>
         <w:numPr>
           <w:ilvl w:val="1"/>
-          <w:numId w:val="1"/>
+          <w:numId w:val="3"/>
         </w:numPr>
         <w:jc w:val="both"/>
         <w:rPr>
@@ -296,7 +307,7 @@
         <w:pStyle w:val="ListParagraph"/>
         <w:numPr>
           <w:ilvl w:val="1"/>
-          <w:numId w:val="1"/>
+          <w:numId w:val="3"/>
         </w:numPr>
         <w:jc w:val="both"/>
         <w:rPr>
@@ -315,7 +326,7 @@
         <w:pStyle w:val="ListParagraph"/>
         <w:numPr>
           <w:ilvl w:val="0"/>
-          <w:numId w:val="1"/>
+          <w:numId w:val="3"/>
         </w:numPr>
         <w:jc w:val="both"/>
         <w:rPr>
@@ -326,19 +337,31 @@
         <w:rPr>
           <w:lang w:val="pt-PT"/>
         </w:rPr>
-        <w:t xml:space="preserve">Análise </w:t>
-      </w:r>
-      <w:r>
-        <w:rPr>
-          <w:lang w:val="pt-PT"/>
-        </w:rPr>
-        <w:t>e conclusão sobre</w:t>
-      </w:r>
-      <w:r>
-        <w:rPr>
-          <w:lang w:val="pt-PT"/>
-        </w:rPr>
-        <w:t xml:space="preserve"> resultados produzidos (relatório da ferramenta OpenMP Profiler) sobre casos computacionalmente pesados;</w:t>
+        <w:t xml:space="preserve">Análise e conclusão sobre resultados </w:t>
+      </w:r>
+      <w:r>
+        <w:rPr>
+          <w:lang w:val="pt-PT"/>
+        </w:rPr>
+        <w:t xml:space="preserve">finais </w:t>
+      </w:r>
+      <w:r>
+        <w:rPr>
+          <w:lang w:val="pt-PT"/>
+        </w:rPr>
+        <w:t xml:space="preserve">produzidos (relatório da ferramenta OpenMP Profiler) sobre </w:t>
+      </w:r>
+      <w:r>
+        <w:rPr>
+          <w:lang w:val="pt-PT"/>
+        </w:rPr>
+        <w:t xml:space="preserve">os </w:t>
+      </w:r>
+      <w:r>
+        <w:rPr>
+          <w:lang w:val="pt-PT"/>
+        </w:rPr>
+        <w:t>casos computacionalmente pesados;</w:t>
       </w:r>
     </w:p>
     <w:p>
@@ -361,16 +384,20 @@
         <w:rPr>
           <w:lang w:val="pt-PT"/>
         </w:rPr>
-        <w:t>Os passos referidos acima são desenvolvidos sequencialmente na continuação do relatório.</w:t>
-      </w:r>
-    </w:p>
-    <w:p>
-      <w:pPr>
-        <w:jc w:val="both"/>
-        <w:rPr>
-          <w:lang w:val="pt-PT"/>
-        </w:rPr>
-      </w:pPr>
+        <w:t>Os passos referidos acima são desenvolvidos sequencialmente n</w:t>
+      </w:r>
+      <w:r>
+        <w:rPr>
+          <w:lang w:val="pt-PT"/>
+        </w:rPr>
+        <w:t xml:space="preserve">o resto </w:t>
+      </w:r>
+      <w:r>
+        <w:rPr>
+          <w:lang w:val="pt-PT"/>
+        </w:rPr>
+        <w:t>do relatório.</w:t>
+      </w:r>
     </w:p>
     <w:p>
       <w:pPr>
@@ -384,7 +411,19 @@
         <w:rPr>
           <w:lang w:val="pt-PT"/>
         </w:rPr>
-        <w:t>1 – Identificação das zonas de código computacionalmente pesadas</w:t>
+        <w:t>1</w:t>
+      </w:r>
+      <w:r>
+        <w:rPr>
+          <w:lang w:val="pt-PT"/>
+        </w:rPr>
+        <w:t>.</w:t>
+      </w:r>
+      <w:r>
+        <w:rPr>
+          <w:lang w:val="pt-PT"/>
+        </w:rPr>
+        <w:t xml:space="preserve"> Identificação das zonas de código computacionalmente pesadas</w:t>
       </w:r>
     </w:p>
     <w:p>
@@ -399,42 +438,763 @@
         <w:rPr>
           <w:lang w:val="pt-PT"/>
         </w:rPr>
-        <w:t xml:space="preserve">Pela formalização do problema, as únicas direções de escalabilidade a considerar são o número de partículas do sistema, o número de células e o número de </w:t>
+        <w:t>Pela formalização do problema, as únicas direções de escalabilidade a considerar são o número de partículas do sistema</w:t>
+      </w:r>
+      <w:r>
+        <w:rPr>
+          <w:lang w:val="pt-PT"/>
+        </w:rPr>
+        <w:t xml:space="preserve"> (</w:t>
+      </w:r>
+      <w:r>
+        <w:rPr>
+          <w:b/>
+          <w:lang w:val="pt-PT"/>
+        </w:rPr>
+        <w:t>n</w:t>
+      </w:r>
+      <w:r>
+        <w:rPr>
+          <w:lang w:val="pt-PT"/>
+        </w:rPr>
+        <w:t>)</w:t>
+      </w:r>
+      <w:r>
+        <w:rPr>
+          <w:lang w:val="pt-PT"/>
+        </w:rPr>
+        <w:t>, o número de células</w:t>
+      </w:r>
+      <w:r>
+        <w:rPr>
+          <w:lang w:val="pt-PT"/>
+        </w:rPr>
+        <w:t xml:space="preserve"> (</w:t>
+      </w:r>
+      <w:r>
+        <w:rPr>
+          <w:b/>
+          <w:lang w:val="pt-PT"/>
+        </w:rPr>
+        <w:t>c</w:t>
+      </w:r>
+      <w:r>
+        <w:rPr>
+          <w:lang w:val="pt-PT"/>
+        </w:rPr>
+        <w:t>)</w:t>
+      </w:r>
+      <w:r>
+        <w:rPr>
+          <w:lang w:val="pt-PT"/>
+        </w:rPr>
+        <w:t xml:space="preserve"> e o número de </w:t>
       </w:r>
       <w:r>
         <w:rPr>
           <w:i/>
           <w:lang w:val="pt-PT"/>
         </w:rPr>
-        <w:t>time steps.</w:t>
-      </w:r>
-    </w:p>
-    <w:p>
-      <w:pPr>
-        <w:jc w:val="both"/>
-        <w:rPr>
-          <w:lang w:val="pt-PT"/>
-        </w:rPr>
-      </w:pPr>
-      <w:r>
-        <w:rPr>
-          <w:lang w:val="pt-PT"/>
-        </w:rPr>
-        <w:t xml:space="preserve">Por natureza, a computação aplicada a cada um </w:t>
+        <w:t>time steps</w:t>
+      </w:r>
+      <w:r>
+        <w:rPr>
+          <w:i/>
+          <w:lang w:val="pt-PT"/>
+        </w:rPr>
+        <w:t xml:space="preserve"> </w:t>
+      </w:r>
+      <w:r>
+        <w:rPr>
+          <w:lang w:val="pt-PT"/>
+        </w:rPr>
+        <w:t>(</w:t>
+      </w:r>
+      <w:r>
+        <w:rPr>
+          <w:b/>
+          <w:lang w:val="pt-PT"/>
+        </w:rPr>
+        <w:t>t</w:t>
+      </w:r>
+      <w:r>
+        <w:rPr>
+          <w:lang w:val="pt-PT"/>
+        </w:rPr>
+        <w:t>)</w:t>
+      </w:r>
+      <w:r>
+        <w:rPr>
+          <w:i/>
+          <w:lang w:val="pt-PT"/>
+        </w:rPr>
+        <w:t>.</w:t>
+      </w:r>
+    </w:p>
+    <w:p>
+      <w:pPr>
+        <w:jc w:val="both"/>
+        <w:rPr>
+          <w:lang w:val="pt-PT"/>
+        </w:rPr>
+      </w:pPr>
+      <w:r>
+        <w:rPr>
+          <w:lang w:val="pt-PT"/>
+        </w:rPr>
+        <w:t xml:space="preserve">Por natureza, a computação </w:t>
+      </w:r>
+      <w:r>
+        <w:rPr>
+          <w:lang w:val="pt-PT"/>
+        </w:rPr>
+        <w:t>de cada</w:t>
+      </w:r>
+      <w:r>
+        <w:rPr>
+          <w:lang w:val="pt-PT"/>
+        </w:rPr>
+        <w:t xml:space="preserve"> </w:t>
+      </w:r>
+      <w:r>
+        <w:rPr>
+          <w:i/>
+          <w:lang w:val="pt-PT"/>
+        </w:rPr>
+        <w:t>time ste</w:t>
+      </w:r>
+      <w:r>
+        <w:rPr>
+          <w:i/>
+          <w:lang w:val="pt-PT"/>
+        </w:rPr>
+        <w:t>p</w:t>
+      </w:r>
+      <w:r>
+        <w:rPr>
+          <w:lang w:val="pt-PT"/>
+        </w:rPr>
+        <w:t xml:space="preserve"> não pode ser paralelizada, já que o </w:t>
+      </w:r>
+      <w:r>
+        <w:rPr>
+          <w:i/>
+          <w:lang w:val="pt-PT"/>
+        </w:rPr>
+        <w:t xml:space="preserve">time step </w:t>
+      </w:r>
+      <w:r>
+        <w:rPr>
+          <w:b/>
+          <w:lang w:val="pt-PT"/>
+        </w:rPr>
+        <w:t>t</w:t>
+      </w:r>
+      <w:r>
+        <w:rPr>
+          <w:lang w:val="pt-PT"/>
+        </w:rPr>
+        <w:t xml:space="preserve"> depende d</w:t>
+      </w:r>
+      <w:r>
+        <w:rPr>
+          <w:lang w:val="pt-PT"/>
+        </w:rPr>
+        <w:t xml:space="preserve">o anterior, </w:t>
+      </w:r>
+      <w:r>
+        <w:rPr>
+          <w:b/>
+          <w:lang w:val="pt-PT"/>
+        </w:rPr>
+        <w:t>t</w:t>
+      </w:r>
+      <w:r>
+        <w:rPr>
+          <w:b/>
+          <w:lang w:val="pt-PT"/>
+        </w:rPr>
+        <w:t>-1</w:t>
+      </w:r>
+      <w:r>
+        <w:rPr>
+          <w:lang w:val="pt-PT"/>
+        </w:rPr>
+        <w:t>. Por esta razão, o foco do trabalho está sobre as duas restantes variáveis.</w:t>
+      </w:r>
+    </w:p>
+    <w:p>
+      <w:pPr>
+        <w:jc w:val="both"/>
+        <w:rPr>
+          <w:lang w:val="pt-PT"/>
+        </w:rPr>
+      </w:pPr>
+    </w:p>
+    <w:p>
+      <w:pPr>
+        <w:jc w:val="both"/>
+        <w:rPr>
+          <w:lang w:val="pt-PT"/>
+        </w:rPr>
+      </w:pPr>
+      <w:r>
+        <w:rPr>
+          <w:lang w:val="pt-PT"/>
+        </w:rPr>
+        <w:t>Da</w:t>
+      </w:r>
+      <w:r>
+        <w:rPr>
+          <w:lang w:val="pt-PT"/>
+        </w:rPr>
+        <w:t xml:space="preserve"> versão sequencial do grupo</w:t>
+      </w:r>
+      <w:r>
+        <w:rPr>
+          <w:lang w:val="pt-PT"/>
+        </w:rPr>
+        <w:t xml:space="preserve">, as seguintes zonas foram identificadas como </w:t>
+      </w:r>
+      <w:r>
+        <w:rPr>
+          <w:lang w:val="pt-PT"/>
+        </w:rPr>
+        <w:t>computacionalmente pesadas</w:t>
+      </w:r>
+      <w:r>
+        <w:rPr>
+          <w:lang w:val="pt-PT"/>
+        </w:rPr>
+        <w:t xml:space="preserve"> </w:t>
+      </w:r>
+      <w:r>
+        <w:rPr>
+          <w:lang w:val="pt-PT"/>
+        </w:rPr>
+        <w:t>(respetivo custo de execução entre parêntesis retos)</w:t>
+      </w:r>
+      <w:r>
+        <w:rPr>
+          <w:lang w:val="pt-PT"/>
+        </w:rPr>
+        <w:t>:</w:t>
+      </w:r>
+    </w:p>
+    <w:p>
+      <w:pPr>
+        <w:pStyle w:val="ListParagraph"/>
+        <w:numPr>
+          <w:ilvl w:val="0"/>
+          <w:numId w:val="4"/>
+        </w:numPr>
+        <w:jc w:val="both"/>
+        <w:rPr>
+          <w:lang w:val="pt-PT"/>
+        </w:rPr>
+      </w:pPr>
+      <w:r>
+        <w:rPr>
+          <w:lang w:val="pt-PT"/>
+        </w:rPr>
+        <w:t>Inicialização das partículas [</w:t>
+      </w:r>
+      <w:r>
+        <w:rPr>
+          <w:b/>
+          <w:lang w:val="pt-PT"/>
+        </w:rPr>
+        <w:t>n</w:t>
+      </w:r>
+      <w:r>
+        <w:rPr>
+          <w:lang w:val="pt-PT"/>
+        </w:rPr>
+        <w:t>]</w:t>
+      </w:r>
+    </w:p>
+    <w:p>
+      <w:pPr>
+        <w:pStyle w:val="ListParagraph"/>
+        <w:numPr>
+          <w:ilvl w:val="0"/>
+          <w:numId w:val="4"/>
+        </w:numPr>
+        <w:jc w:val="both"/>
+        <w:rPr>
+          <w:lang w:val="pt-PT"/>
+        </w:rPr>
+      </w:pPr>
+      <w:r>
+        <w:rPr>
+          <w:lang w:val="pt-PT"/>
+        </w:rPr>
+        <w:t>Criação da matriz de células [</w:t>
+      </w:r>
+      <w:r>
+        <w:rPr>
+          <w:b/>
+          <w:lang w:val="pt-PT"/>
+        </w:rPr>
+        <w:t>c</w:t>
+      </w:r>
+      <w:r>
+        <w:rPr>
+          <w:lang w:val="pt-PT"/>
+        </w:rPr>
+        <w:t>]</w:t>
+      </w:r>
+    </w:p>
+    <w:p>
+      <w:pPr>
+        <w:pStyle w:val="ListParagraph"/>
+        <w:numPr>
+          <w:ilvl w:val="0"/>
+          <w:numId w:val="4"/>
+        </w:numPr>
+        <w:jc w:val="both"/>
+        <w:rPr>
+          <w:lang w:val="pt-PT"/>
+        </w:rPr>
+      </w:pPr>
+      <w:r>
+        <w:rPr>
+          <w:lang w:val="pt-PT"/>
+        </w:rPr>
+        <w:t>Inicialização da matriz de células [</w:t>
+      </w:r>
+      <w:r>
+        <w:rPr>
+          <w:b/>
+          <w:lang w:val="pt-PT"/>
+        </w:rPr>
+        <w:t>c</w:t>
+      </w:r>
+      <w:r>
+        <w:rPr>
+          <w:b/>
+          <w:vertAlign w:val="superscript"/>
+          <w:lang w:val="pt-PT"/>
+        </w:rPr>
+        <w:t>2</w:t>
+      </w:r>
+      <w:r>
+        <w:rPr>
+          <w:lang w:val="pt-PT"/>
+        </w:rPr>
+        <w:t>]</w:t>
+      </w:r>
+    </w:p>
+    <w:p>
+      <w:pPr>
+        <w:pStyle w:val="ListParagraph"/>
+        <w:numPr>
+          <w:ilvl w:val="0"/>
+          <w:numId w:val="4"/>
+        </w:numPr>
+        <w:jc w:val="both"/>
+        <w:rPr>
+          <w:lang w:val="pt-PT"/>
+        </w:rPr>
+      </w:pPr>
+      <w:r>
+        <w:rPr>
+          <w:lang w:val="pt-PT"/>
+        </w:rPr>
+        <w:t xml:space="preserve">Para cada </w:t>
+      </w:r>
+      <w:r>
+        <w:rPr>
+          <w:i/>
+          <w:lang w:val="pt-PT"/>
+        </w:rPr>
+        <w:t xml:space="preserve">time step </w:t>
+      </w:r>
+      <w:r>
+        <w:rPr>
+          <w:b/>
+          <w:i/>
+          <w:lang w:val="pt-PT"/>
+        </w:rPr>
+        <w:t>t</w:t>
+      </w:r>
+      <w:r>
+        <w:rPr>
+          <w:i/>
+          <w:lang w:val="pt-PT"/>
+        </w:rPr>
+        <w:t>,</w:t>
+      </w:r>
+    </w:p>
+    <w:p>
+      <w:pPr>
+        <w:pStyle w:val="ListParagraph"/>
+        <w:numPr>
+          <w:ilvl w:val="1"/>
+          <w:numId w:val="4"/>
+        </w:numPr>
+        <w:jc w:val="both"/>
+        <w:rPr>
+          <w:lang w:val="pt-PT"/>
+        </w:rPr>
+      </w:pPr>
+      <w:r>
+        <w:rPr>
+          <w:lang w:val="pt-PT"/>
+        </w:rPr>
+        <w:t>Determinação do centro de massa de cada célula [</w:t>
+      </w:r>
+      <w:r>
+        <w:rPr>
+          <w:b/>
+          <w:lang w:val="pt-PT"/>
+        </w:rPr>
+        <w:t>n + c</w:t>
+      </w:r>
+      <w:r>
+        <w:rPr>
+          <w:lang w:val="pt-PT"/>
+        </w:rPr>
+        <w:t>]</w:t>
+      </w:r>
+    </w:p>
+    <w:p>
+      <w:pPr>
+        <w:pStyle w:val="ListParagraph"/>
+        <w:numPr>
+          <w:ilvl w:val="1"/>
+          <w:numId w:val="4"/>
+        </w:numPr>
+        <w:jc w:val="both"/>
+        <w:rPr>
+          <w:lang w:val="pt-PT"/>
+        </w:rPr>
+      </w:pPr>
+      <w:r>
+        <w:rPr>
+          <w:lang w:val="pt-PT"/>
+        </w:rPr>
+        <w:t>Computação da força gravítica apicada a cada partícula [</w:t>
+      </w:r>
+      <w:r>
+        <w:rPr>
+          <w:b/>
+          <w:lang w:val="pt-PT"/>
+        </w:rPr>
+        <w:t>9n</w:t>
+      </w:r>
+      <w:r>
+        <w:rPr>
+          <w:lang w:val="pt-PT"/>
+        </w:rPr>
+        <w:t>]</w:t>
+      </w:r>
+    </w:p>
+    <w:p>
+      <w:pPr>
+        <w:pStyle w:val="ListParagraph"/>
+        <w:numPr>
+          <w:ilvl w:val="1"/>
+          <w:numId w:val="4"/>
+        </w:numPr>
+        <w:jc w:val="both"/>
+        <w:rPr>
+          <w:lang w:val="pt-PT"/>
+        </w:rPr>
+      </w:pPr>
+      <w:r>
+        <w:rPr>
+          <w:lang w:val="pt-PT"/>
+        </w:rPr>
+        <w:t>Cálculo da nova velocidade e posição de cada partícula [</w:t>
+      </w:r>
+      <w:r>
+        <w:rPr>
+          <w:b/>
+          <w:lang w:val="pt-PT"/>
+        </w:rPr>
+        <w:t>n</w:t>
+      </w:r>
+      <w:r>
+        <w:rPr>
+          <w:lang w:val="pt-PT"/>
+        </w:rPr>
+        <w:t>]</w:t>
+      </w:r>
+    </w:p>
+    <w:p>
+      <w:pPr>
+        <w:pStyle w:val="ListParagraph"/>
+        <w:numPr>
+          <w:ilvl w:val="1"/>
+          <w:numId w:val="4"/>
+        </w:numPr>
+        <w:jc w:val="both"/>
+        <w:rPr>
+          <w:lang w:val="pt-PT"/>
+        </w:rPr>
+      </w:pPr>
+      <w:r>
+        <w:rPr>
+          <w:lang w:val="pt-PT"/>
+        </w:rPr>
+        <w:t>Inicialização dos valores para a próxima iteração [</w:t>
+      </w:r>
+      <w:r>
+        <w:rPr>
+          <w:b/>
+          <w:lang w:val="pt-PT"/>
+        </w:rPr>
+        <w:t>n + c</w:t>
+      </w:r>
+      <w:r>
+        <w:rPr>
+          <w:lang w:val="pt-PT"/>
+        </w:rPr>
+        <w:t>]</w:t>
+      </w:r>
+    </w:p>
+    <w:p>
+      <w:pPr>
+        <w:pStyle w:val="ListParagraph"/>
+        <w:numPr>
+          <w:ilvl w:val="0"/>
+          <w:numId w:val="4"/>
+        </w:numPr>
+        <w:jc w:val="both"/>
+        <w:rPr>
+          <w:lang w:val="pt-PT"/>
+        </w:rPr>
+      </w:pPr>
+      <w:r>
+        <w:rPr>
+          <w:lang w:val="pt-PT"/>
+        </w:rPr>
+        <w:t>Cálculo do centro de massa do sistema [</w:t>
+      </w:r>
+      <w:r>
+        <w:rPr>
+          <w:b/>
+          <w:lang w:val="pt-PT"/>
+        </w:rPr>
+        <w:t>n</w:t>
+      </w:r>
+      <w:r>
+        <w:rPr>
+          <w:lang w:val="pt-PT"/>
+        </w:rPr>
+        <w:t>]</w:t>
+      </w:r>
+    </w:p>
+    <w:p>
+      <w:pPr>
+        <w:pStyle w:val="ListParagraph"/>
+        <w:numPr>
+          <w:ilvl w:val="0"/>
+          <w:numId w:val="4"/>
+        </w:numPr>
+        <w:jc w:val="both"/>
+        <w:rPr>
+          <w:lang w:val="pt-PT"/>
+        </w:rPr>
+      </w:pPr>
+      <w:r>
+        <w:rPr>
+          <w:lang w:val="pt-PT"/>
+        </w:rPr>
+        <w:t>Libertação de memória [</w:t>
+      </w:r>
+      <w:r>
+        <w:rPr>
+          <w:b/>
+          <w:lang w:val="pt-PT"/>
+        </w:rPr>
+        <w:t>c</w:t>
+      </w:r>
+      <w:r>
+        <w:rPr>
+          <w:lang w:val="pt-PT"/>
+        </w:rPr>
+        <w:t>]</w:t>
+      </w:r>
+    </w:p>
+    <w:p>
+      <w:pPr>
+        <w:pStyle w:val="Heading1"/>
+        <w:rPr>
+          <w:lang w:val="pt-PT"/>
+        </w:rPr>
+      </w:pPr>
+      <w:r>
+        <w:rPr>
+          <w:lang w:val="pt-PT"/>
+        </w:rPr>
+        <w:t xml:space="preserve">2. </w:t>
+      </w:r>
+      <w:r>
+        <w:rPr>
+          <w:lang w:val="pt-PT"/>
+        </w:rPr>
+        <w:t>Iterativamente sobre cada uma das zonas supramencionadas</w:t>
+      </w:r>
+    </w:p>
+    <w:p>
+      <w:pPr>
+        <w:pStyle w:val="Heading2"/>
+        <w:rPr>
+          <w:lang w:val="pt-PT"/>
+        </w:rPr>
+      </w:pPr>
+      <w:r>
+        <w:rPr>
+          <w:lang w:val="pt-PT"/>
+        </w:rPr>
+        <w:t xml:space="preserve">2.1. </w:t>
+      </w:r>
+      <w:r>
+        <w:rPr>
+          <w:lang w:val="pt-PT"/>
+        </w:rPr>
+        <w:t>Implementação da respetiva paralelização</w:t>
+      </w:r>
+    </w:p>
+    <w:p>
+      <w:pPr>
+        <w:jc w:val="both"/>
+        <w:rPr>
+          <w:lang w:val="pt-PT"/>
+        </w:rPr>
+      </w:pPr>
+    </w:p>
+    <w:p>
+      <w:pPr>
+        <w:jc w:val="both"/>
+        <w:rPr>
+          <w:lang w:val="pt-PT"/>
+        </w:rPr>
+      </w:pPr>
+      <w:r>
+        <w:rPr>
+          <w:lang w:val="pt-PT"/>
+        </w:rPr>
+        <w:t xml:space="preserve">Das </w:t>
+      </w:r>
+      <w:r>
+        <w:rPr>
+          <w:lang w:val="pt-PT"/>
+        </w:rPr>
+        <w:t xml:space="preserve">zonas identificadas </w:t>
+      </w:r>
+      <w:r>
+        <w:rPr>
+          <w:lang w:val="pt-PT"/>
+        </w:rPr>
+        <w:t>anterio</w:t>
+      </w:r>
+      <w:r>
+        <w:rPr>
+          <w:lang w:val="pt-PT"/>
+        </w:rPr>
+        <w:t>rmente</w:t>
+      </w:r>
+      <w:r>
+        <w:rPr>
+          <w:lang w:val="pt-PT"/>
+        </w:rPr>
+        <w:t>, a (1</w:t>
+      </w:r>
+      <w:r>
+        <w:rPr>
+          <w:lang w:val="pt-PT"/>
+        </w:rPr>
+        <w:t>.</w:t>
+      </w:r>
+      <w:r>
+        <w:rPr>
+          <w:lang w:val="pt-PT"/>
+        </w:rPr>
+        <w:t xml:space="preserve">) inicialização de partículas não deve ser paralelizada devido à utilização de funções </w:t>
+      </w:r>
+      <w:r>
+        <w:rPr>
+          <w:i/>
+          <w:lang w:val="pt-PT"/>
+        </w:rPr>
+        <w:t>random</w:t>
+      </w:r>
+      <w:r>
+        <w:rPr>
+          <w:lang w:val="pt-PT"/>
+        </w:rPr>
+        <w:t xml:space="preserve"> (</w:t>
+      </w:r>
+      <w:r>
+        <w:rPr>
+          <w:i/>
+          <w:lang w:val="pt-PT"/>
+        </w:rPr>
+        <w:t>thread safe</w:t>
+      </w:r>
+      <w:r>
+        <w:rPr>
+          <w:lang w:val="pt-PT"/>
+        </w:rPr>
+        <w:t>). É também de notar que em cada uma destas zonas é executado exatamente o mesmo conjunto de procedimentos, ou para cada partícula, ou para cada célula, dependendo do contexto</w:t>
+      </w:r>
+      <w:r>
+        <w:rPr>
+          <w:lang w:val="pt-PT"/>
+        </w:rPr>
+        <w:t xml:space="preserve"> – o que</w:t>
+      </w:r>
+      <w:r>
+        <w:rPr>
+          <w:lang w:val="pt-PT"/>
+        </w:rPr>
+        <w:t xml:space="preserve"> significa que é necessária muito pouca sincronização de acessos</w:t>
+      </w:r>
+      <w:r>
+        <w:rPr>
+          <w:lang w:val="pt-PT"/>
+        </w:rPr>
+        <w:t xml:space="preserve"> à memória.</w:t>
+      </w:r>
+    </w:p>
+    <w:p>
+      <w:pPr>
+        <w:jc w:val="both"/>
+        <w:rPr>
+          <w:lang w:val="pt-PT"/>
+        </w:rPr>
+      </w:pPr>
+    </w:p>
+    <w:p>
+      <w:pPr>
+        <w:jc w:val="both"/>
+        <w:rPr>
+          <w:lang w:val="pt-PT"/>
+        </w:rPr>
+      </w:pPr>
+      <w:r>
+        <w:rPr>
+          <w:lang w:val="pt-PT"/>
+        </w:rPr>
+        <w:lastRenderedPageBreak/>
+        <w:t xml:space="preserve">Então, tomando partido </w:t>
       </w:r>
       <w:proofErr w:type="gramStart"/>
       <w:r>
         <w:rPr>
           <w:lang w:val="pt-PT"/>
         </w:rPr>
-        <w:t xml:space="preserve">dos </w:t>
+        <w:t xml:space="preserve">deste </w:t>
       </w:r>
       <w:r>
         <w:rPr>
           <w:i/>
           <w:lang w:val="pt-PT"/>
         </w:rPr>
-        <w:t>time</w:t>
+        <w:t>data</w:t>
       </w:r>
       <w:proofErr w:type="gramEnd"/>
       <w:r>
@@ -442,69 +1202,201 @@
           <w:i/>
           <w:lang w:val="pt-PT"/>
         </w:rPr>
-        <w:t xml:space="preserve"> steps</w:t>
-      </w:r>
-      <w:r>
-        <w:rPr>
-          <w:lang w:val="pt-PT"/>
-        </w:rPr>
-        <w:t xml:space="preserve"> não pode ser paralelizada, já que o </w:t>
-      </w:r>
-      <w:r>
-        <w:rPr>
+        <w:t xml:space="preserve"> parallelism</w:t>
+      </w:r>
+      <w:r>
+        <w:rPr>
+          <w:lang w:val="pt-PT"/>
+        </w:rPr>
+        <w:t xml:space="preserve">, cada uma das zonas </w:t>
+      </w:r>
+      <w:r>
+        <w:rPr>
+          <w:lang w:val="pt-PT"/>
+        </w:rPr>
+        <w:t xml:space="preserve">(exceções descritas à frente) </w:t>
+      </w:r>
+      <w:r>
+        <w:rPr>
+          <w:lang w:val="pt-PT"/>
+        </w:rPr>
+        <w:t>pode ser paralelizada utilizando a simples diretiva:</w:t>
+      </w:r>
+    </w:p>
+    <w:p>
+      <w:pPr>
+        <w:jc w:val="both"/>
+        <w:rPr>
+          <w:rFonts w:ascii="Courier" w:hAnsi="Courier"/>
           <w:i/>
-          <w:lang w:val="pt-PT"/>
-        </w:rPr>
-        <w:t xml:space="preserve">time step </w:t>
-      </w:r>
-      <w:r>
-        <w:rPr>
+          <w:color w:val="767171" w:themeColor="background2" w:themeShade="80"/>
+          <w:lang w:val="pt-PT"/>
+        </w:rPr>
+      </w:pPr>
+      <w:r>
+        <w:rPr>
+          <w:rFonts w:ascii="Courier" w:hAnsi="Courier"/>
+          <w:i/>
+          <w:color w:val="767171" w:themeColor="background2" w:themeShade="80"/>
+          <w:lang w:val="pt-PT"/>
+        </w:rPr>
+        <w:t>#pragma omp parallel for</w:t>
+      </w:r>
+    </w:p>
+    <w:p>
+      <w:pPr>
+        <w:jc w:val="both"/>
+        <w:rPr>
+          <w:rFonts w:ascii="Courier" w:hAnsi="Courier"/>
+          <w:i/>
+          <w:color w:val="767171" w:themeColor="background2" w:themeShade="80"/>
+          <w:lang w:val="pt-PT"/>
+        </w:rPr>
+      </w:pPr>
+    </w:p>
+    <w:p>
+      <w:pPr>
+        <w:jc w:val="both"/>
+        <w:rPr>
+          <w:rFonts w:cstheme="minorHAnsi"/>
+          <w:lang w:val="pt-PT"/>
+        </w:rPr>
+      </w:pPr>
+      <w:r>
+        <w:rPr>
+          <w:rFonts w:cstheme="minorHAnsi"/>
+          <w:lang w:val="pt-PT"/>
+        </w:rPr>
+        <w:t xml:space="preserve">Existem </w:t>
+      </w:r>
+      <w:r>
+        <w:rPr>
+          <w:rFonts w:cstheme="minorHAnsi"/>
+          <w:lang w:val="pt-PT"/>
+        </w:rPr>
+        <w:t xml:space="preserve">apenas </w:t>
+      </w:r>
+      <w:r>
+        <w:rPr>
+          <w:rFonts w:cstheme="minorHAnsi"/>
+          <w:lang w:val="pt-PT"/>
+        </w:rPr>
+        <w:t>duas zonas</w:t>
+      </w:r>
+      <w:r>
+        <w:rPr>
+          <w:rFonts w:cstheme="minorHAnsi"/>
+          <w:lang w:val="pt-PT"/>
+        </w:rPr>
+        <w:t xml:space="preserve"> de exceção à afirmação acima, (4.1.) determinação do centro de massa de cada célula e o (6.) cálculo do centro de massa do sistema. A razão de exceção está no facto de ser necessário obter, para cada célula, os valores cumulativos de </w:t>
+      </w:r>
+      <w:r>
+        <w:rPr>
+          <w:rFonts w:cstheme="minorHAnsi"/>
           <w:b/>
           <w:lang w:val="pt-PT"/>
         </w:rPr>
-        <w:t>(</w:t>
-      </w:r>
-      <w:r>
-        <w:rPr>
+        <w:t xml:space="preserve">x, y </w:t>
+      </w:r>
+      <w:r>
+        <w:rPr>
+          <w:rFonts w:cstheme="minorHAnsi"/>
+          <w:lang w:val="pt-PT"/>
+        </w:rPr>
+        <w:t xml:space="preserve">e </w:t>
+      </w:r>
+      <w:r>
+        <w:rPr>
+          <w:rFonts w:cstheme="minorHAnsi"/>
           <w:b/>
           <w:lang w:val="pt-PT"/>
         </w:rPr>
-        <w:t>t+1)</w:t>
-      </w:r>
-      <w:r>
-        <w:rPr>
-          <w:lang w:val="pt-PT"/>
-        </w:rPr>
-        <w:t xml:space="preserve"> depende de </w:t>
-      </w:r>
-      <w:r>
-        <w:rPr>
-          <w:b/>
-          <w:lang w:val="pt-PT"/>
-        </w:rPr>
-        <w:t>t</w:t>
-      </w:r>
-      <w:r>
-        <w:rPr>
-          <w:lang w:val="pt-PT"/>
-        </w:rPr>
-        <w:t>. Por esta razão, o foco do trabalho está sobre as duas restantes variáveis.</w:t>
-      </w:r>
-    </w:p>
-    <w:p>
-      <w:pPr>
-        <w:jc w:val="both"/>
-        <w:rPr>
-          <w:lang w:val="pt-PT"/>
-        </w:rPr>
-      </w:pPr>
+        <w:t xml:space="preserve">m </w:t>
+      </w:r>
+      <w:r>
+        <w:rPr>
+          <w:rFonts w:cstheme="minorHAnsi"/>
+          <w:lang w:val="pt-PT"/>
+        </w:rPr>
+        <w:t>(respetivamente, posição bidimensional e massa) de cada partícula que nela está inserida.</w:t>
+      </w:r>
+    </w:p>
+    <w:p>
+      <w:pPr>
+        <w:jc w:val="both"/>
+        <w:rPr>
+          <w:rFonts w:cstheme="minorHAnsi"/>
+          <w:lang w:val="pt-PT"/>
+        </w:rPr>
+      </w:pPr>
+      <w:r>
+        <w:rPr>
+          <w:rFonts w:cstheme="minorHAnsi"/>
+          <w:lang w:val="pt-PT"/>
+        </w:rPr>
+        <w:t xml:space="preserve">É, portanto, necessário que cada </w:t>
+      </w:r>
+      <w:r>
+        <w:rPr>
+          <w:rFonts w:cstheme="minorHAnsi"/>
+          <w:i/>
+          <w:lang w:val="pt-PT"/>
+        </w:rPr>
+        <w:t>thread</w:t>
+      </w:r>
+      <w:r>
+        <w:rPr>
+          <w:rFonts w:cstheme="minorHAnsi"/>
+          <w:lang w:val="pt-PT"/>
+        </w:rPr>
+        <w:t xml:space="preserve"> tenha uma cópia local destas variáveis, execute a operação cumulativa sobre as partículas que lhe são designadas, e que no fim, seja efetuada uma operação de </w:t>
+      </w:r>
+      <w:r>
+        <w:rPr>
+          <w:rFonts w:cstheme="minorHAnsi"/>
+          <w:i/>
+          <w:lang w:val="pt-PT"/>
+        </w:rPr>
+        <w:t>reduction</w:t>
+      </w:r>
+      <w:r>
+        <w:rPr>
+          <w:rFonts w:cstheme="minorHAnsi"/>
+          <w:lang w:val="pt-PT"/>
+        </w:rPr>
+        <w:t xml:space="preserve"> para obter </w:t>
+      </w:r>
+      <w:r>
+        <w:rPr>
+          <w:rFonts w:cstheme="minorHAnsi"/>
+          <w:lang w:val="pt-PT"/>
+        </w:rPr>
+        <w:t>o resultado corre</w:t>
+      </w:r>
       <w:bookmarkStart w:id="0" w:name="_GoBack"/>
       <w:bookmarkEnd w:id="0"/>
-    </w:p>
-    <w:p>
-      <w:pPr>
-        <w:jc w:val="both"/>
-        <w:rPr>
+      <w:r>
+        <w:rPr>
+          <w:rFonts w:cstheme="minorHAnsi"/>
+          <w:lang w:val="pt-PT"/>
+        </w:rPr>
+        <w:t>to.</w:t>
+      </w:r>
+    </w:p>
+    <w:p>
+      <w:pPr>
+        <w:jc w:val="both"/>
+        <w:rPr>
+          <w:rFonts w:cstheme="minorHAnsi"/>
+          <w:lang w:val="pt-PT"/>
+        </w:rPr>
+      </w:pPr>
+    </w:p>
+    <w:p>
+      <w:pPr>
+        <w:jc w:val="both"/>
+        <w:rPr>
+          <w:rFonts w:cstheme="minorHAnsi"/>
           <w:lang w:val="pt-PT"/>
         </w:rPr>
       </w:pPr>
@@ -518,8 +1410,8 @@
       </w:pPr>
     </w:p>
     <w:sectPr>
-      <w:footerReference w:type="even" r:id="rId7"/>
-      <w:footerReference w:type="default" r:id="rId8"/>
+      <w:footerReference w:type="even" r:id="rId8"/>
+      <w:footerReference w:type="default" r:id="rId9"/>
       <w:pgSz w:w="11900" w:h="16840"/>
       <w:pgMar w:top="1440" w:right="1440" w:bottom="1440" w:left="1440" w:header="708" w:footer="708" w:gutter="0"/>
       <w:cols w:space="708"/>
@@ -562,6 +1454,11 @@
         <w:docPartUnique/>
       </w:docPartObj>
     </w:sdtPr>
+    <w:sdtEndPr>
+      <w:rPr>
+        <w:rStyle w:val="PageNumber"/>
+      </w:rPr>
+    </w:sdtEndPr>
     <w:sdtContent>
       <w:p>
         <w:pPr>
@@ -614,6 +1511,11 @@
         <w:docPartUnique/>
       </w:docPartObj>
     </w:sdtPr>
+    <w:sdtEndPr>
+      <w:rPr>
+        <w:rStyle w:val="PageNumber"/>
+      </w:rPr>
+    </w:sdtEndPr>
     <w:sdtContent>
       <w:p>
         <w:pPr>
@@ -773,8 +1675,275 @@
       </w:pPr>
     </w:lvl>
   </w:abstractNum>
+  <w:abstractNum w:abstractNumId="1" w15:restartNumberingAfterBreak="0">
+    <w:nsid w:val="271D4ED8"/>
+    <w:multiLevelType w:val="multilevel"/>
+    <w:tmpl w:val="0409001F"/>
+    <w:lvl w:ilvl="0">
+      <w:start w:val="1"/>
+      <w:numFmt w:val="decimal"/>
+      <w:lvlText w:val="%1."/>
+      <w:lvlJc w:val="left"/>
+      <w:pPr>
+        <w:ind w:left="360" w:hanging="360"/>
+      </w:pPr>
+    </w:lvl>
+    <w:lvl w:ilvl="1">
+      <w:start w:val="1"/>
+      <w:numFmt w:val="decimal"/>
+      <w:lvlText w:val="%1.%2."/>
+      <w:lvlJc w:val="left"/>
+      <w:pPr>
+        <w:ind w:left="792" w:hanging="432"/>
+      </w:pPr>
+    </w:lvl>
+    <w:lvl w:ilvl="2">
+      <w:start w:val="1"/>
+      <w:numFmt w:val="decimal"/>
+      <w:lvlText w:val="%1.%2.%3."/>
+      <w:lvlJc w:val="left"/>
+      <w:pPr>
+        <w:ind w:left="1224" w:hanging="504"/>
+      </w:pPr>
+    </w:lvl>
+    <w:lvl w:ilvl="3">
+      <w:start w:val="1"/>
+      <w:numFmt w:val="decimal"/>
+      <w:lvlText w:val="%1.%2.%3.%4."/>
+      <w:lvlJc w:val="left"/>
+      <w:pPr>
+        <w:ind w:left="1728" w:hanging="648"/>
+      </w:pPr>
+    </w:lvl>
+    <w:lvl w:ilvl="4">
+      <w:start w:val="1"/>
+      <w:numFmt w:val="decimal"/>
+      <w:lvlText w:val="%1.%2.%3.%4.%5."/>
+      <w:lvlJc w:val="left"/>
+      <w:pPr>
+        <w:ind w:left="2232" w:hanging="792"/>
+      </w:pPr>
+    </w:lvl>
+    <w:lvl w:ilvl="5">
+      <w:start w:val="1"/>
+      <w:numFmt w:val="decimal"/>
+      <w:lvlText w:val="%1.%2.%3.%4.%5.%6."/>
+      <w:lvlJc w:val="left"/>
+      <w:pPr>
+        <w:ind w:left="2736" w:hanging="936"/>
+      </w:pPr>
+    </w:lvl>
+    <w:lvl w:ilvl="6">
+      <w:start w:val="1"/>
+      <w:numFmt w:val="decimal"/>
+      <w:lvlText w:val="%1.%2.%3.%4.%5.%6.%7."/>
+      <w:lvlJc w:val="left"/>
+      <w:pPr>
+        <w:ind w:left="3240" w:hanging="1080"/>
+      </w:pPr>
+    </w:lvl>
+    <w:lvl w:ilvl="7">
+      <w:start w:val="1"/>
+      <w:numFmt w:val="decimal"/>
+      <w:lvlText w:val="%1.%2.%3.%4.%5.%6.%7.%8."/>
+      <w:lvlJc w:val="left"/>
+      <w:pPr>
+        <w:ind w:left="3744" w:hanging="1224"/>
+      </w:pPr>
+    </w:lvl>
+    <w:lvl w:ilvl="8">
+      <w:start w:val="1"/>
+      <w:numFmt w:val="decimal"/>
+      <w:lvlText w:val="%1.%2.%3.%4.%5.%6.%7.%8.%9."/>
+      <w:lvlJc w:val="left"/>
+      <w:pPr>
+        <w:ind w:left="4320" w:hanging="1440"/>
+      </w:pPr>
+    </w:lvl>
+  </w:abstractNum>
+  <w:abstractNum w:abstractNumId="2" w15:restartNumberingAfterBreak="0">
+    <w:nsid w:val="684F73BA"/>
+    <w:multiLevelType w:val="multilevel"/>
+    <w:tmpl w:val="0409001F"/>
+    <w:lvl w:ilvl="0">
+      <w:start w:val="1"/>
+      <w:numFmt w:val="decimal"/>
+      <w:lvlText w:val="%1."/>
+      <w:lvlJc w:val="left"/>
+      <w:pPr>
+        <w:ind w:left="360" w:hanging="360"/>
+      </w:pPr>
+    </w:lvl>
+    <w:lvl w:ilvl="1">
+      <w:start w:val="1"/>
+      <w:numFmt w:val="decimal"/>
+      <w:lvlText w:val="%1.%2."/>
+      <w:lvlJc w:val="left"/>
+      <w:pPr>
+        <w:ind w:left="792" w:hanging="432"/>
+      </w:pPr>
+    </w:lvl>
+    <w:lvl w:ilvl="2">
+      <w:start w:val="1"/>
+      <w:numFmt w:val="decimal"/>
+      <w:lvlText w:val="%1.%2.%3."/>
+      <w:lvlJc w:val="left"/>
+      <w:pPr>
+        <w:ind w:left="1224" w:hanging="504"/>
+      </w:pPr>
+    </w:lvl>
+    <w:lvl w:ilvl="3">
+      <w:start w:val="1"/>
+      <w:numFmt w:val="decimal"/>
+      <w:lvlText w:val="%1.%2.%3.%4."/>
+      <w:lvlJc w:val="left"/>
+      <w:pPr>
+        <w:ind w:left="1728" w:hanging="648"/>
+      </w:pPr>
+    </w:lvl>
+    <w:lvl w:ilvl="4">
+      <w:start w:val="1"/>
+      <w:numFmt w:val="decimal"/>
+      <w:lvlText w:val="%1.%2.%3.%4.%5."/>
+      <w:lvlJc w:val="left"/>
+      <w:pPr>
+        <w:ind w:left="2232" w:hanging="792"/>
+      </w:pPr>
+    </w:lvl>
+    <w:lvl w:ilvl="5">
+      <w:start w:val="1"/>
+      <w:numFmt w:val="decimal"/>
+      <w:lvlText w:val="%1.%2.%3.%4.%5.%6."/>
+      <w:lvlJc w:val="left"/>
+      <w:pPr>
+        <w:ind w:left="2736" w:hanging="936"/>
+      </w:pPr>
+    </w:lvl>
+    <w:lvl w:ilvl="6">
+      <w:start w:val="1"/>
+      <w:numFmt w:val="decimal"/>
+      <w:lvlText w:val="%1.%2.%3.%4.%5.%6.%7."/>
+      <w:lvlJc w:val="left"/>
+      <w:pPr>
+        <w:ind w:left="3240" w:hanging="1080"/>
+      </w:pPr>
+    </w:lvl>
+    <w:lvl w:ilvl="7">
+      <w:start w:val="1"/>
+      <w:numFmt w:val="decimal"/>
+      <w:lvlText w:val="%1.%2.%3.%4.%5.%6.%7.%8."/>
+      <w:lvlJc w:val="left"/>
+      <w:pPr>
+        <w:ind w:left="3744" w:hanging="1224"/>
+      </w:pPr>
+    </w:lvl>
+    <w:lvl w:ilvl="8">
+      <w:start w:val="1"/>
+      <w:numFmt w:val="decimal"/>
+      <w:lvlText w:val="%1.%2.%3.%4.%5.%6.%7.%8.%9."/>
+      <w:lvlJc w:val="left"/>
+      <w:pPr>
+        <w:ind w:left="4320" w:hanging="1440"/>
+      </w:pPr>
+    </w:lvl>
+  </w:abstractNum>
+  <w:abstractNum w:abstractNumId="3" w15:restartNumberingAfterBreak="0">
+    <w:nsid w:val="6C246C59"/>
+    <w:multiLevelType w:val="hybridMultilevel"/>
+    <w:tmpl w:val="E578E3AE"/>
+    <w:lvl w:ilvl="0" w:tplc="0409000F">
+      <w:start w:val="1"/>
+      <w:numFmt w:val="decimal"/>
+      <w:lvlText w:val="%1."/>
+      <w:lvlJc w:val="left"/>
+      <w:pPr>
+        <w:ind w:left="720" w:hanging="360"/>
+      </w:pPr>
+    </w:lvl>
+    <w:lvl w:ilvl="1" w:tplc="04090019" w:tentative="1">
+      <w:start w:val="1"/>
+      <w:numFmt w:val="lowerLetter"/>
+      <w:lvlText w:val="%2."/>
+      <w:lvlJc w:val="left"/>
+      <w:pPr>
+        <w:ind w:left="1440" w:hanging="360"/>
+      </w:pPr>
+    </w:lvl>
+    <w:lvl w:ilvl="2" w:tplc="0409001B" w:tentative="1">
+      <w:start w:val="1"/>
+      <w:numFmt w:val="lowerRoman"/>
+      <w:lvlText w:val="%3."/>
+      <w:lvlJc w:val="right"/>
+      <w:pPr>
+        <w:ind w:left="2160" w:hanging="180"/>
+      </w:pPr>
+    </w:lvl>
+    <w:lvl w:ilvl="3" w:tplc="0409000F" w:tentative="1">
+      <w:start w:val="1"/>
+      <w:numFmt w:val="decimal"/>
+      <w:lvlText w:val="%4."/>
+      <w:lvlJc w:val="left"/>
+      <w:pPr>
+        <w:ind w:left="2880" w:hanging="360"/>
+      </w:pPr>
+    </w:lvl>
+    <w:lvl w:ilvl="4" w:tplc="04090019" w:tentative="1">
+      <w:start w:val="1"/>
+      <w:numFmt w:val="lowerLetter"/>
+      <w:lvlText w:val="%5."/>
+      <w:lvlJc w:val="left"/>
+      <w:pPr>
+        <w:ind w:left="3600" w:hanging="360"/>
+      </w:pPr>
+    </w:lvl>
+    <w:lvl w:ilvl="5" w:tplc="0409001B" w:tentative="1">
+      <w:start w:val="1"/>
+      <w:numFmt w:val="lowerRoman"/>
+      <w:lvlText w:val="%6."/>
+      <w:lvlJc w:val="right"/>
+      <w:pPr>
+        <w:ind w:left="4320" w:hanging="180"/>
+      </w:pPr>
+    </w:lvl>
+    <w:lvl w:ilvl="6" w:tplc="0409000F" w:tentative="1">
+      <w:start w:val="1"/>
+      <w:numFmt w:val="decimal"/>
+      <w:lvlText w:val="%7."/>
+      <w:lvlJc w:val="left"/>
+      <w:pPr>
+        <w:ind w:left="5040" w:hanging="360"/>
+      </w:pPr>
+    </w:lvl>
+    <w:lvl w:ilvl="7" w:tplc="04090019" w:tentative="1">
+      <w:start w:val="1"/>
+      <w:numFmt w:val="lowerLetter"/>
+      <w:lvlText w:val="%8."/>
+      <w:lvlJc w:val="left"/>
+      <w:pPr>
+        <w:ind w:left="5760" w:hanging="360"/>
+      </w:pPr>
+    </w:lvl>
+    <w:lvl w:ilvl="8" w:tplc="0409001B" w:tentative="1">
+      <w:start w:val="1"/>
+      <w:numFmt w:val="lowerRoman"/>
+      <w:lvlText w:val="%9."/>
+      <w:lvlJc w:val="right"/>
+      <w:pPr>
+        <w:ind w:left="6480" w:hanging="180"/>
+      </w:pPr>
+    </w:lvl>
+  </w:abstractNum>
   <w:num w:numId="1">
     <w:abstractNumId w:val="0"/>
+  </w:num>
+  <w:num w:numId="2">
+    <w:abstractNumId w:val="3"/>
+  </w:num>
+  <w:num w:numId="3">
+    <w:abstractNumId w:val="2"/>
+  </w:num>
+  <w:num w:numId="4">
+    <w:abstractNumId w:val="1"/>
   </w:num>
 </w:numbering>
 </file>
@@ -898,6 +2067,7 @@
     <w:lsdException w:name="HTML Sample" w:semiHidden="1" w:unhideWhenUsed="1"/>
     <w:lsdException w:name="HTML Typewriter" w:semiHidden="1" w:unhideWhenUsed="1"/>
     <w:lsdException w:name="HTML Variable" w:semiHidden="1" w:unhideWhenUsed="1"/>
+    <w:lsdException w:name="Normal Table" w:semiHidden="1" w:unhideWhenUsed="1"/>
     <w:lsdException w:name="annotation subject" w:semiHidden="1" w:unhideWhenUsed="1"/>
     <w:lsdException w:name="No List" w:semiHidden="1" w:unhideWhenUsed="1"/>
     <w:lsdException w:name="Outline List 1" w:semiHidden="1" w:unhideWhenUsed="1"/>
@@ -944,8 +2114,10 @@
     <w:lsdException w:name="Table Subtle 2" w:semiHidden="1" w:unhideWhenUsed="1"/>
     <w:lsdException w:name="Table Web 1" w:semiHidden="1" w:unhideWhenUsed="1"/>
     <w:lsdException w:name="Table Web 2" w:semiHidden="1" w:unhideWhenUsed="1"/>
+    <w:lsdException w:name="Table Web 3" w:semiHidden="1" w:unhideWhenUsed="1"/>
     <w:lsdException w:name="Balloon Text" w:semiHidden="1" w:unhideWhenUsed="1"/>
     <w:lsdException w:name="Table Grid" w:uiPriority="39"/>
+    <w:lsdException w:name="Table Theme" w:semiHidden="1" w:unhideWhenUsed="1"/>
     <w:lsdException w:name="Placeholder Text" w:semiHidden="1"/>
     <w:lsdException w:name="No Spacing" w:uiPriority="1" w:qFormat="1"/>
     <w:lsdException w:name="Light Shading" w:uiPriority="60"/>
@@ -1338,6 +2510,42 @@
       <w:contextualSpacing/>
     </w:pPr>
   </w:style>
+  <w:style w:type="paragraph" w:styleId="FootnoteText">
+    <w:name w:val="footnote text"/>
+    <w:basedOn w:val="Normal"/>
+    <w:link w:val="FootnoteTextChar"/>
+    <w:uiPriority w:val="99"/>
+    <w:semiHidden/>
+    <w:unhideWhenUsed/>
+    <w:rsid w:val="008E2633"/>
+    <w:rPr>
+      <w:sz w:val="20"/>
+      <w:szCs w:val="20"/>
+    </w:rPr>
+  </w:style>
+  <w:style w:type="character" w:customStyle="1" w:styleId="FootnoteTextChar">
+    <w:name w:val="Footnote Text Char"/>
+    <w:basedOn w:val="DefaultParagraphFont"/>
+    <w:link w:val="FootnoteText"/>
+    <w:uiPriority w:val="99"/>
+    <w:semiHidden/>
+    <w:rsid w:val="008E2633"/>
+    <w:rPr>
+      <w:sz w:val="20"/>
+      <w:szCs w:val="20"/>
+    </w:rPr>
+  </w:style>
+  <w:style w:type="character" w:styleId="FootnoteReference">
+    <w:name w:val="footnote reference"/>
+    <w:basedOn w:val="DefaultParagraphFont"/>
+    <w:uiPriority w:val="99"/>
+    <w:semiHidden/>
+    <w:unhideWhenUsed/>
+    <w:rsid w:val="008E2633"/>
+    <w:rPr>
+      <w:vertAlign w:val="superscript"/>
+    </w:rPr>
+  </w:style>
 </w:styles>
 </file>
 
@@ -1634,4 +2842,16 @@
     </a:ext>
   </a:extLst>
 </a:theme>
+</file>
+
+<file path=customXml/item1.xml><?xml version="1.0" encoding="utf-8"?>
+<b:Sources xmlns:b="http://schemas.openxmlformats.org/officeDocument/2006/bibliography" xmlns="http://schemas.openxmlformats.org/officeDocument/2006/bibliography" SelectedStyle="/APASixthEditionOfficeOnline.xsl" StyleName="APA" Version="6"/>
+</file>
+
+<file path=customXml/itemProps1.xml><?xml version="1.0" encoding="utf-8"?>
+<ds:datastoreItem xmlns:ds="http://schemas.openxmlformats.org/officeDocument/2006/customXml" ds:itemID="{A48953E1-7F84-FB4F-A3E6-160C6B9BE3F7}">
+  <ds:schemaRefs>
+    <ds:schemaRef ds:uri="http://schemas.openxmlformats.org/officeDocument/2006/bibliography"/>
+  </ds:schemaRefs>
+</ds:datastoreItem>
 </file>
</xml_diff>